<commit_message>
modified idea proposal docx
</commit_message>
<xml_diff>
--- a/Idea Proposal.docx
+++ b/Idea Proposal.docx
@@ -14,7 +14,7 @@
       </w:pPr>
       <w:r>
         <w:rPr>
-          <w:rFonts w:ascii="Tahoma" w:eastAsia="Times New Roman" w:hAnsi="Tahoma" w:cs="Tahoma"/>
+          <w:rFonts w:ascii="Times New Roman" w:eastAsia="Times New Roman" w:hAnsi="Times New Roman" w:cs="Times New Roman"/>
           <w:b/>
           <w:bCs/>
           <w:color w:val="000000"/>
@@ -81,16 +81,7 @@
           <w:kern w:val="0"/>
           <w14:ligatures w14:val="none"/>
         </w:rPr>
-        <w:t>Names:</w:t>
-      </w:r>
-      <w:r>
-        <w:rPr>
-          <w:rFonts w:ascii="Times New Roman" w:eastAsia="Times New Roman" w:hAnsi="Times New Roman" w:cs="Times New Roman"/>
-          <w:color w:val="000000"/>
-          <w:kern w:val="0"/>
-          <w14:ligatures w14:val="none"/>
-        </w:rPr>
-        <w:t xml:space="preserve"> </w:t>
+        <w:t xml:space="preserve">Names: </w:t>
       </w:r>
       <w:proofErr w:type="spellStart"/>
       <w:r>
@@ -189,6 +180,23 @@
           <w14:ligatures w14:val="none"/>
         </w:rPr>
         <w:t>Topic:</w:t>
+      </w:r>
+      <w:r>
+        <w:rPr>
+          <w:rFonts w:ascii="Times New Roman" w:eastAsia="Times New Roman" w:hAnsi="Times New Roman" w:cs="Times New Roman"/>
+          <w:color w:val="000000"/>
+          <w:kern w:val="0"/>
+          <w14:ligatures w14:val="none"/>
+        </w:rPr>
+        <w:t xml:space="preserve"> </w:t>
+      </w:r>
+      <w:r>
+        <w:rPr>
+          <w:rFonts w:ascii="Times New Roman" w:hAnsi="Times New Roman" w:cs="Times New Roman"/>
+          <w:sz w:val="22"/>
+          <w:szCs w:val="22"/>
+        </w:rPr>
+        <w:t>Food Insecurity &amp; Financial Literacy</w:t>
       </w:r>
     </w:p>
     <w:p>
@@ -220,15 +228,15 @@
         <w:jc w:val="both"/>
         <w:textAlignment w:val="baseline"/>
         <w:rPr>
-          <w:rFonts w:ascii="Tahoma" w:eastAsia="Times New Roman" w:hAnsi="Tahoma" w:cs="Tahoma"/>
-          <w:color w:val="000000"/>
-          <w:kern w:val="0"/>
-          <w14:ligatures w14:val="none"/>
-        </w:rPr>
-      </w:pPr>
-      <w:r>
-        <w:rPr>
-          <w:rFonts w:ascii="Tahoma" w:eastAsia="Times New Roman" w:hAnsi="Tahoma" w:cs="Tahoma"/>
+          <w:rFonts w:ascii="Times New Roman" w:eastAsia="Times New Roman" w:hAnsi="Times New Roman" w:cs="Times New Roman"/>
+          <w:color w:val="000000"/>
+          <w:kern w:val="0"/>
+          <w14:ligatures w14:val="none"/>
+        </w:rPr>
+      </w:pPr>
+      <w:r>
+        <w:rPr>
+          <w:rFonts w:ascii="Times New Roman" w:eastAsia="Times New Roman" w:hAnsi="Times New Roman" w:cs="Times New Roman"/>
           <w:color w:val="000000"/>
           <w:kern w:val="0"/>
           <w14:ligatures w14:val="none"/>
@@ -242,57 +250,101 @@
         <w:jc w:val="both"/>
         <w:textAlignment w:val="baseline"/>
         <w:rPr>
-          <w:rFonts w:ascii="Tahoma" w:eastAsia="Times New Roman" w:hAnsi="Tahoma" w:cs="Tahoma"/>
-          <w:color w:val="000000"/>
-          <w:kern w:val="0"/>
-          <w14:ligatures w14:val="none"/>
-        </w:rPr>
-      </w:pPr>
-      <w:r>
-        <w:rPr>
-          <w:rFonts w:ascii="Tahoma" w:eastAsia="Times New Roman" w:hAnsi="Tahoma" w:cs="Tahoma"/>
-          <w:color w:val="000000"/>
-          <w:kern w:val="0"/>
-          <w14:ligatures w14:val="none"/>
-        </w:rPr>
-        <w:t xml:space="preserve">Helping Pace students understand how financial aid impacts how much they pay by doing some calculations for them based on their input. This is important because students that </w:t>
-      </w:r>
-      <w:proofErr w:type="gramStart"/>
-      <w:r>
-        <w:rPr>
-          <w:rFonts w:ascii="Tahoma" w:eastAsia="Times New Roman" w:hAnsi="Tahoma" w:cs="Tahoma"/>
-          <w:color w:val="000000"/>
-          <w:kern w:val="0"/>
-          <w14:ligatures w14:val="none"/>
-        </w:rPr>
-        <w:t>have to</w:t>
-      </w:r>
-      <w:proofErr w:type="gramEnd"/>
-      <w:r>
-        <w:rPr>
-          <w:rFonts w:ascii="Tahoma" w:eastAsia="Times New Roman" w:hAnsi="Tahoma" w:cs="Tahoma"/>
-          <w:color w:val="000000"/>
-          <w:kern w:val="0"/>
-          <w14:ligatures w14:val="none"/>
-        </w:rPr>
-        <w:t xml:space="preserve"> be mindful about financial aid are the students that need it the most and should understand it the most. </w:t>
-      </w:r>
-      <w:r>
-        <w:rPr>
-          <w:rFonts w:ascii="Tahoma" w:eastAsia="Times New Roman" w:hAnsi="Tahoma" w:cs="Tahoma"/>
-          <w:color w:val="000000"/>
-          <w:kern w:val="0"/>
-          <w14:ligatures w14:val="none"/>
-        </w:rPr>
-        <w:t>Our main goal is to provide minute details about payments that most calculators and information sources omit.</w:t>
+          <w:rFonts w:ascii="Times New Roman" w:eastAsia="Times New Roman" w:hAnsi="Times New Roman" w:cs="Times New Roman"/>
+          <w:color w:val="000000"/>
+          <w:kern w:val="0"/>
+          <w14:ligatures w14:val="none"/>
+        </w:rPr>
+      </w:pPr>
+      <w:r>
+        <w:rPr>
+          <w:rFonts w:ascii="Times New Roman" w:eastAsia="Times New Roman" w:hAnsi="Times New Roman" w:cs="Times New Roman"/>
+          <w:color w:val="000000"/>
+          <w:kern w:val="0"/>
+          <w14:ligatures w14:val="none"/>
+        </w:rPr>
+        <w:t xml:space="preserve">Our objective is to assist Pace University students in comprehending how financial aid affects the amount they need to pay by performing personalized calculations based on their inputs. This is </w:t>
+      </w:r>
+      <w:r>
+        <w:rPr>
+          <w:rFonts w:ascii="Times New Roman" w:eastAsia="Times New Roman" w:hAnsi="Times New Roman" w:cs="Times New Roman"/>
+          <w:color w:val="000000"/>
+          <w:kern w:val="0"/>
+          <w14:ligatures w14:val="none"/>
+        </w:rPr>
+        <w:t>particularly</w:t>
+      </w:r>
+      <w:r>
+        <w:rPr>
+          <w:rFonts w:ascii="Times New Roman" w:eastAsia="Times New Roman" w:hAnsi="Times New Roman" w:cs="Times New Roman"/>
+          <w:color w:val="000000"/>
+          <w:kern w:val="0"/>
+          <w14:ligatures w14:val="none"/>
+        </w:rPr>
+        <w:t xml:space="preserve"> crucial because the students who rely on financial aid the most should have a thorough understanding of it. Our primary focus is to </w:t>
+      </w:r>
+      <w:r>
+        <w:rPr>
+          <w:rFonts w:ascii="Times New Roman" w:eastAsia="Times New Roman" w:hAnsi="Times New Roman" w:cs="Times New Roman"/>
+          <w:color w:val="000000"/>
+          <w:kern w:val="0"/>
+          <w14:ligatures w14:val="none"/>
+        </w:rPr>
+        <w:t xml:space="preserve">provide comprehensive </w:t>
+      </w:r>
+      <w:r>
+        <w:rPr>
+          <w:rFonts w:ascii="Times New Roman" w:eastAsia="Times New Roman" w:hAnsi="Times New Roman" w:cs="Times New Roman"/>
+          <w:color w:val="000000"/>
+          <w:kern w:val="0"/>
+          <w14:ligatures w14:val="none"/>
+        </w:rPr>
+        <w:t xml:space="preserve">information on payments that may not be </w:t>
+      </w:r>
+      <w:r>
+        <w:rPr>
+          <w:rFonts w:ascii="Times New Roman" w:eastAsia="Times New Roman" w:hAnsi="Times New Roman" w:cs="Times New Roman"/>
+          <w:color w:val="000000"/>
+          <w:kern w:val="0"/>
+          <w14:ligatures w14:val="none"/>
+        </w:rPr>
+        <w:t>addressed</w:t>
+      </w:r>
+      <w:r>
+        <w:rPr>
+          <w:rFonts w:ascii="Times New Roman" w:eastAsia="Times New Roman" w:hAnsi="Times New Roman" w:cs="Times New Roman"/>
+          <w:color w:val="000000"/>
+          <w:kern w:val="0"/>
+          <w14:ligatures w14:val="none"/>
+        </w:rPr>
+        <w:t xml:space="preserve"> by </w:t>
+      </w:r>
+      <w:r>
+        <w:rPr>
+          <w:rFonts w:ascii="Times New Roman" w:eastAsia="Times New Roman" w:hAnsi="Times New Roman" w:cs="Times New Roman"/>
+          <w:color w:val="000000"/>
+          <w:kern w:val="0"/>
+          <w14:ligatures w14:val="none"/>
+        </w:rPr>
+        <w:t>standard</w:t>
+      </w:r>
+      <w:r>
+        <w:rPr>
+          <w:rFonts w:ascii="Times New Roman" w:eastAsia="Times New Roman" w:hAnsi="Times New Roman" w:cs="Times New Roman"/>
+          <w:color w:val="000000"/>
+          <w:kern w:val="0"/>
+          <w14:ligatures w14:val="none"/>
+        </w:rPr>
+        <w:t xml:space="preserve"> calculators and information sources.</w:t>
       </w:r>
     </w:p>
     <w:p>
       <w:pPr>
+        <w:pStyle w:val="ListParagraph"/>
         <w:jc w:val="both"/>
         <w:textAlignment w:val="baseline"/>
         <w:rPr>
-          <w:rFonts w:ascii="Tahoma" w:eastAsia="Times New Roman" w:hAnsi="Tahoma" w:cs="Tahoma"/>
+          <w:rFonts w:ascii="Times New Roman" w:eastAsia="Times New Roman" w:hAnsi="Times New Roman" w:cs="Times New Roman"/>
           <w:color w:val="000000"/>
           <w:kern w:val="0"/>
           <w14:ligatures w14:val="none"/>
@@ -309,15 +361,15 @@
         <w:jc w:val="both"/>
         <w:textAlignment w:val="baseline"/>
         <w:rPr>
-          <w:rFonts w:ascii="Tahoma" w:eastAsia="Times New Roman" w:hAnsi="Tahoma" w:cs="Tahoma"/>
-          <w:color w:val="000000"/>
-          <w:kern w:val="0"/>
-          <w14:ligatures w14:val="none"/>
-        </w:rPr>
-      </w:pPr>
-      <w:r>
-        <w:rPr>
-          <w:rFonts w:ascii="Tahoma" w:eastAsia="Times New Roman" w:hAnsi="Tahoma" w:cs="Tahoma"/>
+          <w:rFonts w:ascii="Times New Roman" w:eastAsia="Times New Roman" w:hAnsi="Times New Roman" w:cs="Times New Roman"/>
+          <w:color w:val="000000"/>
+          <w:kern w:val="0"/>
+          <w14:ligatures w14:val="none"/>
+        </w:rPr>
+      </w:pPr>
+      <w:r>
+        <w:rPr>
+          <w:rFonts w:ascii="Times New Roman" w:eastAsia="Times New Roman" w:hAnsi="Times New Roman" w:cs="Times New Roman"/>
           <w:color w:val="000000"/>
           <w:kern w:val="0"/>
           <w14:ligatures w14:val="none"/>
@@ -331,15 +383,15 @@
         <w:jc w:val="both"/>
         <w:textAlignment w:val="baseline"/>
         <w:rPr>
-          <w:rFonts w:ascii="Tahoma" w:eastAsia="Times New Roman" w:hAnsi="Tahoma" w:cs="Tahoma"/>
-          <w:color w:val="000000"/>
-          <w:kern w:val="0"/>
-          <w14:ligatures w14:val="none"/>
-        </w:rPr>
-      </w:pPr>
-      <w:r>
-        <w:rPr>
-          <w:rFonts w:ascii="Tahoma" w:eastAsia="Times New Roman" w:hAnsi="Tahoma" w:cs="Tahoma"/>
+          <w:rFonts w:ascii="Times New Roman" w:eastAsia="Times New Roman" w:hAnsi="Times New Roman" w:cs="Times New Roman"/>
+          <w:color w:val="000000"/>
+          <w:kern w:val="0"/>
+          <w14:ligatures w14:val="none"/>
+        </w:rPr>
+      </w:pPr>
+      <w:r>
+        <w:rPr>
+          <w:rFonts w:ascii="Times New Roman" w:eastAsia="Times New Roman" w:hAnsi="Times New Roman" w:cs="Times New Roman"/>
           <w:color w:val="000000"/>
           <w:kern w:val="0"/>
           <w14:ligatures w14:val="none"/>
@@ -348,7 +400,7 @@
       </w:r>
       <w:r>
         <w:rPr>
-          <w:rFonts w:ascii="Tahoma" w:eastAsia="Times New Roman" w:hAnsi="Tahoma" w:cs="Tahoma"/>
+          <w:rFonts w:ascii="Times New Roman" w:eastAsia="Times New Roman" w:hAnsi="Times New Roman" w:cs="Times New Roman"/>
           <w:color w:val="000000"/>
           <w:kern w:val="0"/>
           <w14:ligatures w14:val="none"/>
@@ -360,7 +412,7 @@
       <w:pPr>
         <w:pStyle w:val="ListParagraph"/>
         <w:rPr>
-          <w:rFonts w:ascii="Tahoma" w:eastAsia="Times New Roman" w:hAnsi="Tahoma" w:cs="Tahoma"/>
+          <w:rFonts w:ascii="Times New Roman" w:eastAsia="Times New Roman" w:hAnsi="Times New Roman" w:cs="Times New Roman"/>
           <w:color w:val="000000"/>
           <w:kern w:val="0"/>
           <w14:ligatures w14:val="none"/>
@@ -377,15 +429,15 @@
         <w:jc w:val="both"/>
         <w:textAlignment w:val="baseline"/>
         <w:rPr>
-          <w:rFonts w:ascii="Tahoma" w:eastAsia="Times New Roman" w:hAnsi="Tahoma" w:cs="Tahoma"/>
-          <w:color w:val="000000"/>
-          <w:kern w:val="0"/>
-          <w14:ligatures w14:val="none"/>
-        </w:rPr>
-      </w:pPr>
-      <w:r>
-        <w:rPr>
-          <w:rFonts w:ascii="Tahoma" w:eastAsia="Times New Roman" w:hAnsi="Tahoma" w:cs="Tahoma"/>
+          <w:rFonts w:ascii="Times New Roman" w:eastAsia="Times New Roman" w:hAnsi="Times New Roman" w:cs="Times New Roman"/>
+          <w:color w:val="000000"/>
+          <w:kern w:val="0"/>
+          <w14:ligatures w14:val="none"/>
+        </w:rPr>
+      </w:pPr>
+      <w:r>
+        <w:rPr>
+          <w:rFonts w:ascii="Times New Roman" w:eastAsia="Times New Roman" w:hAnsi="Times New Roman" w:cs="Times New Roman"/>
           <w:color w:val="000000"/>
           <w:kern w:val="0"/>
           <w14:ligatures w14:val="none"/>
@@ -396,70 +448,109 @@
     <w:p>
       <w:pPr>
         <w:pStyle w:val="ListParagraph"/>
-        <w:jc w:val="both"/>
-        <w:textAlignment w:val="baseline"/>
-        <w:rPr>
-          <w:rFonts w:ascii="Tahoma" w:eastAsia="Times New Roman" w:hAnsi="Tahoma" w:cs="Tahoma"/>
-          <w:color w:val="000000"/>
-          <w:kern w:val="0"/>
-          <w14:ligatures w14:val="none"/>
-        </w:rPr>
-      </w:pPr>
-      <w:r>
-        <w:rPr>
-          <w:rFonts w:ascii="Tahoma" w:eastAsia="Times New Roman" w:hAnsi="Tahoma" w:cs="Tahoma"/>
-          <w:color w:val="000000"/>
-          <w:kern w:val="0"/>
-          <w14:ligatures w14:val="none"/>
-        </w:rPr>
-        <w:t xml:space="preserve">Our vision is to provide students with careful detailed information about how much money they are spending at Pace and steps that they could potentially take to reduce the cost. Many financial calculators and what not on the market tend to give you details in an overarching way. Our app seeks to give you the finer details to really help Pace students become financially literate and understand where each dollar is going rather than getting information back on a yearly scale. </w:t>
-      </w:r>
-      <w:proofErr w:type="gramStart"/>
-      <w:r>
-        <w:rPr>
-          <w:rFonts w:ascii="Tahoma" w:eastAsia="Times New Roman" w:hAnsi="Tahoma" w:cs="Tahoma"/>
-          <w:color w:val="000000"/>
-          <w:kern w:val="0"/>
-          <w14:ligatures w14:val="none"/>
-        </w:rPr>
-        <w:t>Again</w:t>
-      </w:r>
-      <w:proofErr w:type="gramEnd"/>
-      <w:r>
-        <w:rPr>
-          <w:rFonts w:ascii="Tahoma" w:eastAsia="Times New Roman" w:hAnsi="Tahoma" w:cs="Tahoma"/>
-          <w:color w:val="000000"/>
-          <w:kern w:val="0"/>
-          <w14:ligatures w14:val="none"/>
-        </w:rPr>
-        <w:t xml:space="preserve"> while all this information might be accessible it tends </w:t>
-      </w:r>
-      <w:proofErr w:type="gramStart"/>
-      <w:r>
-        <w:rPr>
-          <w:rFonts w:ascii="Tahoma" w:eastAsia="Times New Roman" w:hAnsi="Tahoma" w:cs="Tahoma"/>
-          <w:color w:val="000000"/>
-          <w:kern w:val="0"/>
-          <w14:ligatures w14:val="none"/>
-        </w:rPr>
-        <w:t>to not</w:t>
-      </w:r>
-      <w:proofErr w:type="gramEnd"/>
-      <w:r>
-        <w:rPr>
-          <w:rFonts w:ascii="Tahoma" w:eastAsia="Times New Roman" w:hAnsi="Tahoma" w:cs="Tahoma"/>
-          <w:color w:val="000000"/>
-          <w:kern w:val="0"/>
-          <w14:ligatures w14:val="none"/>
-        </w:rPr>
-        <w:t xml:space="preserve"> all be in one place. We plan to centralize and scrutinize. </w:t>
+        <w:rPr>
+          <w:rFonts w:ascii="Times New Roman" w:eastAsia="Times New Roman" w:hAnsi="Times New Roman" w:cs="Times New Roman"/>
+          <w:color w:val="000000"/>
+          <w:kern w:val="0"/>
+          <w14:ligatures w14:val="none"/>
+        </w:rPr>
+      </w:pPr>
+      <w:r>
+        <w:rPr>
+          <w:rFonts w:ascii="Times New Roman" w:eastAsia="Times New Roman" w:hAnsi="Times New Roman" w:cs="Times New Roman"/>
+          <w:color w:val="000000"/>
+          <w:kern w:val="0"/>
+          <w14:ligatures w14:val="none"/>
+        </w:rPr>
+        <w:t xml:space="preserve">Our </w:t>
+      </w:r>
+      <w:r>
+        <w:rPr>
+          <w:rFonts w:ascii="Times New Roman" w:eastAsia="Times New Roman" w:hAnsi="Times New Roman" w:cs="Times New Roman"/>
+          <w:color w:val="000000"/>
+          <w:kern w:val="0"/>
+          <w14:ligatures w14:val="none"/>
+        </w:rPr>
+        <w:t>goal</w:t>
+      </w:r>
+      <w:r>
+        <w:rPr>
+          <w:rFonts w:ascii="Times New Roman" w:eastAsia="Times New Roman" w:hAnsi="Times New Roman" w:cs="Times New Roman"/>
+          <w:color w:val="000000"/>
+          <w:kern w:val="0"/>
+          <w14:ligatures w14:val="none"/>
+        </w:rPr>
+        <w:t xml:space="preserve"> is to offer Pace University students </w:t>
+      </w:r>
+      <w:r>
+        <w:rPr>
+          <w:rFonts w:ascii="Times New Roman" w:eastAsia="Times New Roman" w:hAnsi="Times New Roman" w:cs="Times New Roman"/>
+          <w:color w:val="000000"/>
+          <w:kern w:val="0"/>
+          <w14:ligatures w14:val="none"/>
+        </w:rPr>
+        <w:t>detailed</w:t>
+      </w:r>
+      <w:r>
+        <w:rPr>
+          <w:rFonts w:ascii="Times New Roman" w:eastAsia="Times New Roman" w:hAnsi="Times New Roman" w:cs="Times New Roman"/>
+          <w:color w:val="000000"/>
+          <w:kern w:val="0"/>
+          <w14:ligatures w14:val="none"/>
+        </w:rPr>
+        <w:t xml:space="preserve"> and </w:t>
+      </w:r>
+      <w:r>
+        <w:rPr>
+          <w:rFonts w:ascii="Times New Roman" w:eastAsia="Times New Roman" w:hAnsi="Times New Roman" w:cs="Times New Roman"/>
+          <w:color w:val="000000"/>
+          <w:kern w:val="0"/>
+          <w14:ligatures w14:val="none"/>
+        </w:rPr>
+        <w:t>thorough</w:t>
+      </w:r>
+      <w:r>
+        <w:rPr>
+          <w:rFonts w:ascii="Times New Roman" w:eastAsia="Times New Roman" w:hAnsi="Times New Roman" w:cs="Times New Roman"/>
+          <w:color w:val="000000"/>
+          <w:kern w:val="0"/>
+          <w14:ligatures w14:val="none"/>
+        </w:rPr>
+        <w:t xml:space="preserve"> information about their expenses and suggest measures that could potentially lower their costs. Unlike other financial calculators and tools that provide generalized information, our application intends to </w:t>
+      </w:r>
+      <w:r>
+        <w:rPr>
+          <w:rFonts w:ascii="Times New Roman" w:eastAsia="Times New Roman" w:hAnsi="Times New Roman" w:cs="Times New Roman"/>
+          <w:color w:val="000000"/>
+          <w:kern w:val="0"/>
+          <w14:ligatures w14:val="none"/>
+        </w:rPr>
+        <w:t>deliver precise</w:t>
+      </w:r>
+      <w:r>
+        <w:rPr>
+          <w:rFonts w:ascii="Times New Roman" w:eastAsia="Times New Roman" w:hAnsi="Times New Roman" w:cs="Times New Roman"/>
+          <w:color w:val="000000"/>
+          <w:kern w:val="0"/>
+          <w14:ligatures w14:val="none"/>
+        </w:rPr>
+        <w:t xml:space="preserve"> insights to help students become financially savvy and aware of every dollar they spend. Although this information may be available, it is often scattered and not easily accessible in one place. </w:t>
+      </w:r>
+      <w:r>
+        <w:rPr>
+          <w:rFonts w:ascii="Times New Roman" w:eastAsia="Times New Roman" w:hAnsi="Times New Roman" w:cs="Times New Roman"/>
+          <w:color w:val="000000"/>
+          <w:kern w:val="0"/>
+          <w14:ligatures w14:val="none"/>
+        </w:rPr>
+        <w:t>As a result, our objective is to compile and evaluate all pertinent data in one place.</w:t>
       </w:r>
     </w:p>
     <w:p>
       <w:pPr>
         <w:pStyle w:val="ListParagraph"/>
         <w:rPr>
-          <w:rFonts w:ascii="Tahoma" w:eastAsia="Times New Roman" w:hAnsi="Tahoma" w:cs="Tahoma"/>
+          <w:rFonts w:ascii="Times New Roman" w:eastAsia="Times New Roman" w:hAnsi="Times New Roman" w:cs="Times New Roman"/>
           <w:color w:val="000000"/>
           <w:kern w:val="0"/>
           <w14:ligatures w14:val="none"/>
@@ -476,15 +567,15 @@
         <w:jc w:val="both"/>
         <w:textAlignment w:val="baseline"/>
         <w:rPr>
-          <w:rFonts w:ascii="Tahoma" w:eastAsia="Times New Roman" w:hAnsi="Tahoma" w:cs="Tahoma"/>
-          <w:color w:val="000000"/>
-          <w:kern w:val="0"/>
-          <w14:ligatures w14:val="none"/>
-        </w:rPr>
-      </w:pPr>
-      <w:r>
-        <w:rPr>
-          <w:rFonts w:ascii="Tahoma" w:eastAsia="Times New Roman" w:hAnsi="Tahoma" w:cs="Tahoma"/>
+          <w:rFonts w:ascii="Times New Roman" w:eastAsia="Times New Roman" w:hAnsi="Times New Roman" w:cs="Times New Roman"/>
+          <w:color w:val="000000"/>
+          <w:kern w:val="0"/>
+          <w14:ligatures w14:val="none"/>
+        </w:rPr>
+      </w:pPr>
+      <w:r>
+        <w:rPr>
+          <w:rFonts w:ascii="Times New Roman" w:eastAsia="Times New Roman" w:hAnsi="Times New Roman" w:cs="Times New Roman"/>
           <w:color w:val="000000"/>
           <w:kern w:val="0"/>
           <w14:ligatures w14:val="none"/>
@@ -495,92 +586,64 @@
     <w:p>
       <w:pPr>
         <w:pStyle w:val="ListParagraph"/>
-        <w:jc w:val="both"/>
-        <w:textAlignment w:val="baseline"/>
-        <w:rPr>
-          <w:rFonts w:ascii="Tahoma" w:eastAsia="Times New Roman" w:hAnsi="Tahoma" w:cs="Tahoma"/>
-          <w:color w:val="000000"/>
-          <w:kern w:val="0"/>
-          <w14:ligatures w14:val="none"/>
-        </w:rPr>
-      </w:pPr>
-      <w:r>
-        <w:rPr>
-          <w:rFonts w:ascii="Tahoma" w:eastAsia="Times New Roman" w:hAnsi="Tahoma" w:cs="Tahoma"/>
-          <w:color w:val="000000"/>
-          <w:kern w:val="0"/>
-          <w14:ligatures w14:val="none"/>
-        </w:rPr>
-        <w:t xml:space="preserve">One of the main features of our app would be breaking down tuition calculations down to the semester and down to the class. Students would be able to see approximately what each class would cost them. </w:t>
+        <w:rPr>
+          <w:rFonts w:ascii="Times New Roman" w:eastAsia="Times New Roman" w:hAnsi="Times New Roman" w:cs="Times New Roman"/>
+          <w:color w:val="000000"/>
+          <w:kern w:val="0"/>
+          <w14:ligatures w14:val="none"/>
+        </w:rPr>
+      </w:pPr>
+      <w:r>
+        <w:rPr>
+          <w:rFonts w:ascii="Times New Roman" w:eastAsia="Times New Roman" w:hAnsi="Times New Roman" w:cs="Times New Roman"/>
+          <w:color w:val="000000"/>
+          <w:kern w:val="0"/>
+          <w14:ligatures w14:val="none"/>
+        </w:rPr>
+        <w:t>Our application will have several key features, such as breaking down tuition calculations on a per-semester and per-class basis,</w:t>
+      </w:r>
+      <w:r>
+        <w:rPr>
+          <w:rFonts w:ascii="Times New Roman" w:eastAsia="Times New Roman" w:hAnsi="Times New Roman" w:cs="Times New Roman"/>
+          <w:color w:val="000000"/>
+          <w:kern w:val="0"/>
+          <w14:ligatures w14:val="none"/>
+        </w:rPr>
+        <w:t xml:space="preserve"> so that students can see an estimate of the price of each course</w:t>
+      </w:r>
+      <w:r>
+        <w:rPr>
+          <w:rFonts w:ascii="Times New Roman" w:eastAsia="Times New Roman" w:hAnsi="Times New Roman" w:cs="Times New Roman"/>
+          <w:color w:val="000000"/>
+          <w:kern w:val="0"/>
+          <w14:ligatures w14:val="none"/>
+        </w:rPr>
+        <w:t xml:space="preserve">. Another significant feature is the financial aid calculator, which will provide students with more detailed information about their aid and precisely where their money is coming from. By offering these features, our app aims to </w:t>
+      </w:r>
+      <w:r>
+        <w:rPr>
+          <w:rFonts w:ascii="Times New Roman" w:eastAsia="Times New Roman" w:hAnsi="Times New Roman" w:cs="Times New Roman"/>
+          <w:color w:val="000000"/>
+          <w:kern w:val="0"/>
+          <w14:ligatures w14:val="none"/>
+        </w:rPr>
+        <w:t>assist</w:t>
+      </w:r>
+      <w:r>
+        <w:rPr>
+          <w:rFonts w:ascii="Times New Roman" w:eastAsia="Times New Roman" w:hAnsi="Times New Roman" w:cs="Times New Roman"/>
+          <w:color w:val="000000"/>
+          <w:kern w:val="0"/>
+          <w14:ligatures w14:val="none"/>
+        </w:rPr>
+        <w:t xml:space="preserve"> students understand their expenses and make informed financial decisions.</w:t>
       </w:r>
     </w:p>
     <w:p>
       <w:pPr>
         <w:pStyle w:val="ListParagraph"/>
-        <w:jc w:val="both"/>
-        <w:textAlignment w:val="baseline"/>
-        <w:rPr>
-          <w:rFonts w:ascii="Tahoma" w:eastAsia="Times New Roman" w:hAnsi="Tahoma" w:cs="Tahoma"/>
-          <w:color w:val="000000"/>
-          <w:kern w:val="0"/>
-          <w14:ligatures w14:val="none"/>
-        </w:rPr>
-      </w:pPr>
-      <w:r>
-        <w:rPr>
-          <w:rFonts w:ascii="Tahoma" w:eastAsia="Times New Roman" w:hAnsi="Tahoma" w:cs="Tahoma"/>
-          <w:color w:val="000000"/>
-          <w:kern w:val="0"/>
-          <w14:ligatures w14:val="none"/>
-        </w:rPr>
-        <w:t xml:space="preserve">Another feature would be a financial aid calculator that again gives you finer </w:t>
-      </w:r>
-      <w:proofErr w:type="gramStart"/>
-      <w:r>
-        <w:rPr>
-          <w:rFonts w:ascii="Tahoma" w:eastAsia="Times New Roman" w:hAnsi="Tahoma" w:cs="Tahoma"/>
-          <w:color w:val="000000"/>
-          <w:kern w:val="0"/>
-          <w14:ligatures w14:val="none"/>
-        </w:rPr>
-        <w:t>details</w:t>
-      </w:r>
-      <w:proofErr w:type="gramEnd"/>
-      <w:r>
-        <w:rPr>
-          <w:rFonts w:ascii="Tahoma" w:eastAsia="Times New Roman" w:hAnsi="Tahoma" w:cs="Tahoma"/>
-          <w:color w:val="000000"/>
-          <w:kern w:val="0"/>
-          <w14:ligatures w14:val="none"/>
-        </w:rPr>
-        <w:t xml:space="preserve"> so you know exactly where your money is coming </w:t>
-      </w:r>
-      <w:proofErr w:type="gramStart"/>
-      <w:r>
-        <w:rPr>
-          <w:rFonts w:ascii="Tahoma" w:eastAsia="Times New Roman" w:hAnsi="Tahoma" w:cs="Tahoma"/>
-          <w:color w:val="000000"/>
-          <w:kern w:val="0"/>
-          <w14:ligatures w14:val="none"/>
-        </w:rPr>
-        <w:t>off</w:t>
-      </w:r>
-      <w:proofErr w:type="gramEnd"/>
-      <w:r>
-        <w:rPr>
-          <w:rFonts w:ascii="Tahoma" w:eastAsia="Times New Roman" w:hAnsi="Tahoma" w:cs="Tahoma"/>
-          <w:color w:val="000000"/>
-          <w:kern w:val="0"/>
-          <w14:ligatures w14:val="none"/>
-        </w:rPr>
-        <w:t xml:space="preserve">. </w:t>
-      </w:r>
-    </w:p>
-    <w:p>
-      <w:pPr>
-        <w:pStyle w:val="ListParagraph"/>
-        <w:rPr>
-          <w:rFonts w:ascii="Tahoma" w:eastAsia="Times New Roman" w:hAnsi="Tahoma" w:cs="Tahoma"/>
+        <w:rPr>
+          <w:rFonts w:ascii="Times New Roman" w:eastAsia="Times New Roman" w:hAnsi="Times New Roman" w:cs="Times New Roman"/>
           <w:color w:val="000000"/>
           <w:kern w:val="0"/>
           <w14:ligatures w14:val="none"/>
@@ -597,35 +660,33 @@
         <w:jc w:val="both"/>
         <w:textAlignment w:val="baseline"/>
         <w:rPr>
-          <w:rFonts w:ascii="Tahoma" w:eastAsia="Times New Roman" w:hAnsi="Tahoma" w:cs="Tahoma"/>
-          <w:color w:val="000000"/>
-          <w:kern w:val="0"/>
-          <w14:ligatures w14:val="none"/>
-        </w:rPr>
-      </w:pPr>
-      <w:r>
-        <w:rPr>
-          <w:rFonts w:ascii="Tahoma" w:eastAsia="Times New Roman" w:hAnsi="Tahoma" w:cs="Tahoma"/>
+          <w:rFonts w:ascii="Times New Roman" w:eastAsia="Times New Roman" w:hAnsi="Times New Roman" w:cs="Times New Roman"/>
+          <w:color w:val="000000"/>
+          <w:kern w:val="0"/>
+          <w14:ligatures w14:val="none"/>
+        </w:rPr>
+      </w:pPr>
+      <w:r>
+        <w:rPr>
+          <w:rFonts w:ascii="Times New Roman" w:eastAsia="Times New Roman" w:hAnsi="Times New Roman" w:cs="Times New Roman"/>
           <w:color w:val="000000"/>
           <w:kern w:val="0"/>
           <w14:ligatures w14:val="none"/>
         </w:rPr>
         <w:t xml:space="preserve">What similar apps exist on the market? (at least 2 apps with names, screenshots, </w:t>
       </w:r>
-      <w:proofErr w:type="gramStart"/>
-      <w:r>
-        <w:rPr>
-          <w:rFonts w:ascii="Tahoma" w:eastAsia="Times New Roman" w:hAnsi="Tahoma" w:cs="Tahoma"/>
-          <w:color w:val="000000"/>
-          <w:kern w:val="0"/>
-          <w14:ligatures w14:val="none"/>
-        </w:rPr>
-        <w:t>links,  descriptions</w:t>
-      </w:r>
-      <w:proofErr w:type="gramEnd"/>
-      <w:r>
-        <w:rPr>
-          <w:rFonts w:ascii="Tahoma" w:eastAsia="Times New Roman" w:hAnsi="Tahoma" w:cs="Tahoma"/>
+      <w:r>
+        <w:rPr>
+          <w:rFonts w:ascii="Times New Roman" w:eastAsia="Times New Roman" w:hAnsi="Times New Roman" w:cs="Times New Roman"/>
+          <w:color w:val="000000"/>
+          <w:kern w:val="0"/>
+          <w14:ligatures w14:val="none"/>
+        </w:rPr>
+        <w:t>links, descriptions</w:t>
+      </w:r>
+      <w:r>
+        <w:rPr>
+          <w:rFonts w:ascii="Times New Roman" w:eastAsia="Times New Roman" w:hAnsi="Times New Roman" w:cs="Times New Roman"/>
           <w:color w:val="000000"/>
           <w:kern w:val="0"/>
           <w14:ligatures w14:val="none"/>
@@ -639,15 +700,15 @@
         <w:jc w:val="both"/>
         <w:textAlignment w:val="baseline"/>
         <w:rPr>
-          <w:rFonts w:ascii="Tahoma" w:eastAsia="Times New Roman" w:hAnsi="Tahoma" w:cs="Tahoma"/>
-          <w:color w:val="000000"/>
-          <w:kern w:val="0"/>
-          <w14:ligatures w14:val="none"/>
-        </w:rPr>
-      </w:pPr>
-      <w:r>
-        <w:rPr>
-          <w:rFonts w:ascii="Tahoma" w:eastAsia="Times New Roman" w:hAnsi="Tahoma" w:cs="Tahoma"/>
+          <w:rFonts w:ascii="Times New Roman" w:eastAsia="Times New Roman" w:hAnsi="Times New Roman" w:cs="Times New Roman"/>
+          <w:color w:val="000000"/>
+          <w:kern w:val="0"/>
+          <w14:ligatures w14:val="none"/>
+        </w:rPr>
+      </w:pPr>
+      <w:r>
+        <w:rPr>
+          <w:rFonts w:ascii="Times New Roman" w:eastAsia="Times New Roman" w:hAnsi="Times New Roman" w:cs="Times New Roman"/>
           <w:color w:val="000000"/>
           <w:kern w:val="0"/>
           <w14:ligatures w14:val="none"/>
@@ -656,7 +717,7 @@
       </w:r>
       <w:r>
         <w:rPr>
-          <w:rFonts w:ascii="Tahoma" w:eastAsia="Times New Roman" w:hAnsi="Tahoma" w:cs="Tahoma"/>
+          <w:rFonts w:ascii="Times New Roman" w:eastAsia="Times New Roman" w:hAnsi="Times New Roman" w:cs="Times New Roman"/>
           <w:color w:val="000000"/>
           <w:kern w:val="0"/>
           <w14:ligatures w14:val="none"/>
@@ -666,7 +727,7 @@
       <w:proofErr w:type="spellStart"/>
       <w:r>
         <w:rPr>
-          <w:rFonts w:ascii="Tahoma" w:eastAsia="Times New Roman" w:hAnsi="Tahoma" w:cs="Tahoma"/>
+          <w:rFonts w:ascii="Times New Roman" w:eastAsia="Times New Roman" w:hAnsi="Times New Roman" w:cs="Times New Roman"/>
           <w:color w:val="000000"/>
           <w:kern w:val="0"/>
           <w14:ligatures w14:val="none"/>
@@ -676,7 +737,7 @@
       <w:proofErr w:type="spellEnd"/>
       <w:r>
         <w:rPr>
-          <w:rFonts w:ascii="Tahoma" w:eastAsia="Times New Roman" w:hAnsi="Tahoma" w:cs="Tahoma"/>
+          <w:rFonts w:ascii="Times New Roman" w:eastAsia="Times New Roman" w:hAnsi="Times New Roman" w:cs="Times New Roman"/>
           <w:color w:val="000000"/>
           <w:kern w:val="0"/>
           <w14:ligatures w14:val="none"/>
@@ -687,7 +748,7 @@
         <w:r>
           <w:rPr>
             <w:rStyle w:val="Hyperlink"/>
-            <w:rFonts w:ascii="Tahoma" w:eastAsia="Times New Roman" w:hAnsi="Tahoma" w:cs="Tahoma"/>
+            <w:rFonts w:ascii="Times New Roman" w:eastAsia="Times New Roman" w:hAnsi="Times New Roman" w:cs="Times New Roman"/>
             <w:kern w:val="0"/>
             <w14:ligatures w14:val="none"/>
           </w:rPr>
@@ -696,7 +757,7 @@
       </w:hyperlink>
       <w:r>
         <w:rPr>
-          <w:rFonts w:ascii="Tahoma" w:eastAsia="Times New Roman" w:hAnsi="Tahoma" w:cs="Tahoma"/>
+          <w:rFonts w:ascii="Times New Roman" w:eastAsia="Times New Roman" w:hAnsi="Times New Roman" w:cs="Times New Roman"/>
           <w:color w:val="000000"/>
           <w:kern w:val="0"/>
           <w14:ligatures w14:val="none"/>
@@ -706,7 +767,7 @@
       <w:proofErr w:type="gramStart"/>
       <w:r>
         <w:rPr>
-          <w:rFonts w:ascii="Tahoma" w:eastAsia="Times New Roman" w:hAnsi="Tahoma" w:cs="Tahoma"/>
+          <w:rFonts w:ascii="Times New Roman" w:eastAsia="Times New Roman" w:hAnsi="Times New Roman" w:cs="Times New Roman"/>
           <w:color w:val="000000"/>
           <w:kern w:val="0"/>
           <w14:ligatures w14:val="none"/>
@@ -716,27 +777,25 @@
       <w:proofErr w:type="gramEnd"/>
       <w:r>
         <w:rPr>
-          <w:rFonts w:ascii="Tahoma" w:eastAsia="Times New Roman" w:hAnsi="Tahoma" w:cs="Tahoma"/>
+          <w:rFonts w:ascii="Times New Roman" w:eastAsia="Times New Roman" w:hAnsi="Times New Roman" w:cs="Times New Roman"/>
           <w:color w:val="000000"/>
           <w:kern w:val="0"/>
           <w14:ligatures w14:val="none"/>
         </w:rPr>
         <w:t xml:space="preserve"> and they give you an estimate on how much you would have to pay and how much you would get off. This is a helpful tool however you can only calculate per </w:t>
       </w:r>
-      <w:proofErr w:type="gramStart"/>
-      <w:r>
-        <w:rPr>
-          <w:rFonts w:ascii="Tahoma" w:eastAsia="Times New Roman" w:hAnsi="Tahoma" w:cs="Tahoma"/>
-          <w:color w:val="000000"/>
-          <w:kern w:val="0"/>
-          <w14:ligatures w14:val="none"/>
-        </w:rPr>
-        <w:t>year</w:t>
-      </w:r>
-      <w:proofErr w:type="gramEnd"/>
-      <w:r>
-        <w:rPr>
-          <w:rFonts w:ascii="Tahoma" w:eastAsia="Times New Roman" w:hAnsi="Tahoma" w:cs="Tahoma"/>
+      <w:r>
+        <w:rPr>
+          <w:rFonts w:ascii="Times New Roman" w:eastAsia="Times New Roman" w:hAnsi="Times New Roman" w:cs="Times New Roman"/>
+          <w:color w:val="000000"/>
+          <w:kern w:val="0"/>
+          <w14:ligatures w14:val="none"/>
+        </w:rPr>
+        <w:t>year,</w:t>
+      </w:r>
+      <w:r>
+        <w:rPr>
+          <w:rFonts w:ascii="Times New Roman" w:eastAsia="Times New Roman" w:hAnsi="Times New Roman" w:cs="Times New Roman"/>
           <w:color w:val="000000"/>
           <w:kern w:val="0"/>
           <w14:ligatures w14:val="none"/>
@@ -746,9 +805,22 @@
     </w:p>
     <w:p>
       <w:pPr>
+        <w:ind w:left="720"/>
+        <w:jc w:val="both"/>
+        <w:textAlignment w:val="baseline"/>
+        <w:rPr>
+          <w:rFonts w:ascii="Times New Roman" w:eastAsia="Times New Roman" w:hAnsi="Times New Roman" w:cs="Times New Roman"/>
+          <w:color w:val="000000"/>
+          <w:kern w:val="0"/>
+          <w14:ligatures w14:val="none"/>
+        </w:rPr>
+      </w:pPr>
+    </w:p>
+    <w:p>
+      <w:pPr>
         <w:pStyle w:val="ListParagraph"/>
         <w:rPr>
-          <w:rFonts w:ascii="Tahoma" w:eastAsia="Times New Roman" w:hAnsi="Tahoma" w:cs="Tahoma"/>
+          <w:rFonts w:ascii="Times New Roman" w:eastAsia="Times New Roman" w:hAnsi="Times New Roman" w:cs="Times New Roman"/>
           <w:color w:val="000000"/>
           <w:kern w:val="0"/>
           <w14:ligatures w14:val="none"/>
@@ -765,15 +837,15 @@
         <w:jc w:val="both"/>
         <w:textAlignment w:val="baseline"/>
         <w:rPr>
-          <w:rFonts w:ascii="Tahoma" w:eastAsia="Times New Roman" w:hAnsi="Tahoma" w:cs="Tahoma"/>
-          <w:color w:val="000000"/>
-          <w:kern w:val="0"/>
-          <w14:ligatures w14:val="none"/>
-        </w:rPr>
-      </w:pPr>
-      <w:r>
-        <w:rPr>
-          <w:rFonts w:ascii="Tahoma" w:eastAsia="Times New Roman" w:hAnsi="Tahoma" w:cs="Tahoma"/>
+          <w:rFonts w:ascii="Times New Roman" w:eastAsia="Times New Roman" w:hAnsi="Times New Roman" w:cs="Times New Roman"/>
+          <w:color w:val="000000"/>
+          <w:kern w:val="0"/>
+          <w14:ligatures w14:val="none"/>
+        </w:rPr>
+      </w:pPr>
+      <w:r>
+        <w:rPr>
+          <w:rFonts w:ascii="Times New Roman" w:eastAsia="Times New Roman" w:hAnsi="Times New Roman" w:cs="Times New Roman"/>
           <w:color w:val="000000"/>
           <w:kern w:val="0"/>
           <w14:ligatures w14:val="none"/>
@@ -783,53 +855,29 @@
     </w:p>
     <w:p>
       <w:pPr>
-        <w:ind w:left="720"/>
-        <w:jc w:val="both"/>
-        <w:textAlignment w:val="baseline"/>
-        <w:rPr>
-          <w:rFonts w:ascii="Tahoma" w:eastAsia="Times New Roman" w:hAnsi="Tahoma" w:cs="Tahoma"/>
-          <w:color w:val="000000"/>
-          <w:kern w:val="0"/>
-          <w14:ligatures w14:val="none"/>
-        </w:rPr>
-      </w:pPr>
-      <w:r>
-        <w:rPr>
-          <w:rFonts w:ascii="Tahoma" w:eastAsia="Times New Roman" w:hAnsi="Tahoma" w:cs="Tahoma"/>
-          <w:color w:val="000000"/>
-          <w:kern w:val="0"/>
-          <w14:ligatures w14:val="none"/>
-        </w:rPr>
-        <w:t xml:space="preserve">Our app focuses on the minute details of finances at Pace rather than an overarching number. </w:t>
+        <w:pStyle w:val="ListParagraph"/>
+        <w:rPr>
+          <w:rFonts w:ascii="Times New Roman" w:eastAsia="Times New Roman" w:hAnsi="Times New Roman" w:cs="Times New Roman"/>
+          <w:color w:val="000000"/>
+          <w:kern w:val="0"/>
+          <w14:ligatures w14:val="none"/>
+        </w:rPr>
+      </w:pPr>
+      <w:r>
+        <w:rPr>
+          <w:rFonts w:ascii="Times New Roman" w:eastAsia="Times New Roman" w:hAnsi="Times New Roman" w:cs="Times New Roman"/>
+          <w:color w:val="000000"/>
+          <w:kern w:val="0"/>
+          <w14:ligatures w14:val="none"/>
+        </w:rPr>
+        <w:t>Our application places emphasis on the specific details of financial matters at Pace University, rather than presenting an overall figure. Additionally, we intend to gather all the relevant financial information in a single location, as such information is usually scattered across multiple websites and sources. By doing so, our app aims to provide students with a comprehensive and consolidated understanding of their finances at Pace University.</w:t>
       </w:r>
     </w:p>
     <w:p>
       <w:pPr>
-        <w:ind w:left="720"/>
-        <w:jc w:val="both"/>
-        <w:textAlignment w:val="baseline"/>
-        <w:rPr>
-          <w:rFonts w:ascii="Tahoma" w:eastAsia="Times New Roman" w:hAnsi="Tahoma" w:cs="Tahoma"/>
-          <w:color w:val="000000"/>
-          <w:kern w:val="0"/>
-          <w14:ligatures w14:val="none"/>
-        </w:rPr>
-      </w:pPr>
-      <w:r>
-        <w:rPr>
-          <w:rFonts w:ascii="Tahoma" w:eastAsia="Times New Roman" w:hAnsi="Tahoma" w:cs="Tahoma"/>
-          <w:color w:val="000000"/>
-          <w:kern w:val="0"/>
-          <w14:ligatures w14:val="none"/>
-        </w:rPr>
-        <w:t>We also plan to centralize information in one area, whereas information about finances tends to be spread across multiple different websites etc.</w:t>
-      </w:r>
-    </w:p>
-    <w:p>
-      <w:pPr>
         <w:pStyle w:val="ListParagraph"/>
         <w:rPr>
-          <w:rFonts w:ascii="Tahoma" w:eastAsia="Times New Roman" w:hAnsi="Tahoma" w:cs="Tahoma"/>
+          <w:rFonts w:ascii="Times New Roman" w:eastAsia="Times New Roman" w:hAnsi="Times New Roman" w:cs="Times New Roman"/>
           <w:color w:val="000000"/>
           <w:kern w:val="0"/>
           <w14:ligatures w14:val="none"/>
@@ -846,15 +894,15 @@
         <w:jc w:val="both"/>
         <w:textAlignment w:val="baseline"/>
         <w:rPr>
-          <w:rFonts w:ascii="Tahoma" w:eastAsia="Times New Roman" w:hAnsi="Tahoma" w:cs="Tahoma"/>
-          <w:color w:val="000000"/>
-          <w:kern w:val="0"/>
-          <w14:ligatures w14:val="none"/>
-        </w:rPr>
-      </w:pPr>
-      <w:r>
-        <w:rPr>
-          <w:rFonts w:ascii="Tahoma" w:eastAsia="Times New Roman" w:hAnsi="Tahoma" w:cs="Tahoma"/>
+          <w:rFonts w:ascii="Times New Roman" w:eastAsia="Times New Roman" w:hAnsi="Times New Roman" w:cs="Times New Roman"/>
+          <w:color w:val="000000"/>
+          <w:kern w:val="0"/>
+          <w14:ligatures w14:val="none"/>
+        </w:rPr>
+      </w:pPr>
+      <w:r>
+        <w:rPr>
+          <w:rFonts w:ascii="Times New Roman" w:eastAsia="Times New Roman" w:hAnsi="Times New Roman" w:cs="Times New Roman"/>
           <w:color w:val="000000"/>
           <w:kern w:val="0"/>
           <w14:ligatures w14:val="none"/>
@@ -865,143 +913,82 @@
     <w:p>
       <w:pPr>
         <w:pStyle w:val="ListParagraph"/>
-        <w:jc w:val="both"/>
-        <w:textAlignment w:val="baseline"/>
-        <w:rPr>
-          <w:rFonts w:ascii="Tahoma" w:eastAsia="Times New Roman" w:hAnsi="Tahoma" w:cs="Tahoma"/>
-          <w:color w:val="000000"/>
-          <w:kern w:val="0"/>
-          <w14:ligatures w14:val="none"/>
-        </w:rPr>
-      </w:pPr>
-      <w:r>
-        <w:rPr>
-          <w:rFonts w:ascii="Tahoma" w:eastAsia="Times New Roman" w:hAnsi="Tahoma" w:cs="Tahoma"/>
-          <w:color w:val="000000"/>
-          <w:kern w:val="0"/>
-          <w14:ligatures w14:val="none"/>
-        </w:rPr>
-        <w:t xml:space="preserve">One of the risks we face is the </w:t>
-      </w:r>
-      <w:r>
-        <w:rPr>
-          <w:rFonts w:ascii="Tahoma" w:eastAsia="Times New Roman" w:hAnsi="Tahoma" w:cs="Tahoma"/>
-          <w:color w:val="000000"/>
-          <w:kern w:val="0"/>
-          <w14:ligatures w14:val="none"/>
-        </w:rPr>
-        <w:t xml:space="preserve">just the general time constraints. Finishing a fully fledged app in less than a month is a lot to </w:t>
-      </w:r>
-      <w:proofErr w:type="gramStart"/>
-      <w:r>
-        <w:rPr>
-          <w:rFonts w:ascii="Tahoma" w:eastAsia="Times New Roman" w:hAnsi="Tahoma" w:cs="Tahoma"/>
-          <w:color w:val="000000"/>
-          <w:kern w:val="0"/>
-          <w14:ligatures w14:val="none"/>
-        </w:rPr>
-        <w:t>ask</w:t>
-      </w:r>
-      <w:proofErr w:type="gramEnd"/>
-      <w:r>
-        <w:rPr>
-          <w:rFonts w:ascii="Tahoma" w:eastAsia="Times New Roman" w:hAnsi="Tahoma" w:cs="Tahoma"/>
-          <w:color w:val="000000"/>
-          <w:kern w:val="0"/>
-          <w14:ligatures w14:val="none"/>
-        </w:rPr>
-        <w:t xml:space="preserve"> </w:t>
+        <w:rPr>
+          <w:rFonts w:ascii="Times New Roman" w:eastAsia="Times New Roman" w:hAnsi="Times New Roman" w:cs="Times New Roman"/>
+          <w:color w:val="000000"/>
+          <w:kern w:val="0"/>
+          <w14:ligatures w14:val="none"/>
+        </w:rPr>
+      </w:pPr>
+      <w:r>
+        <w:rPr>
+          <w:rFonts w:ascii="Times New Roman" w:eastAsia="Times New Roman" w:hAnsi="Times New Roman" w:cs="Times New Roman"/>
+          <w:color w:val="000000"/>
+          <w:kern w:val="0"/>
+          <w14:ligatures w14:val="none"/>
+        </w:rPr>
+        <w:t xml:space="preserve">There are several risks that we </w:t>
+      </w:r>
+      <w:r>
+        <w:rPr>
+          <w:rFonts w:ascii="Times New Roman" w:eastAsia="Times New Roman" w:hAnsi="Times New Roman" w:cs="Times New Roman"/>
+          <w:color w:val="000000"/>
+          <w:kern w:val="0"/>
+          <w14:ligatures w14:val="none"/>
+        </w:rPr>
+        <w:t xml:space="preserve">must consider </w:t>
+      </w:r>
+      <w:r>
+        <w:rPr>
+          <w:rFonts w:ascii="Times New Roman" w:eastAsia="Times New Roman" w:hAnsi="Times New Roman" w:cs="Times New Roman"/>
+          <w:color w:val="000000"/>
+          <w:kern w:val="0"/>
+          <w14:ligatures w14:val="none"/>
+        </w:rPr>
+        <w:t xml:space="preserve">while developing our app. The first challenge is the time constraint as building a fully functional app in less than a month is a significant </w:t>
+      </w:r>
+      <w:r>
+        <w:rPr>
+          <w:rFonts w:ascii="Times New Roman" w:eastAsia="Times New Roman" w:hAnsi="Times New Roman" w:cs="Times New Roman"/>
+          <w:color w:val="000000"/>
+          <w:kern w:val="0"/>
+          <w14:ligatures w14:val="none"/>
+        </w:rPr>
+        <w:t>task</w:t>
+      </w:r>
+      <w:r>
+        <w:rPr>
+          <w:rFonts w:ascii="Times New Roman" w:eastAsia="Times New Roman" w:hAnsi="Times New Roman" w:cs="Times New Roman"/>
+          <w:color w:val="000000"/>
+          <w:kern w:val="0"/>
+          <w14:ligatures w14:val="none"/>
+        </w:rPr>
+        <w:t>. Another potential risk is the a</w:t>
+      </w:r>
+      <w:r>
+        <w:rPr>
+          <w:rFonts w:ascii="Times New Roman" w:eastAsia="Times New Roman" w:hAnsi="Times New Roman" w:cs="Times New Roman"/>
+          <w:color w:val="000000"/>
+          <w:kern w:val="0"/>
+          <w14:ligatures w14:val="none"/>
+        </w:rPr>
+        <w:t>ccessibility</w:t>
+      </w:r>
+      <w:r>
+        <w:rPr>
+          <w:rFonts w:ascii="Times New Roman" w:eastAsia="Times New Roman" w:hAnsi="Times New Roman" w:cs="Times New Roman"/>
+          <w:color w:val="000000"/>
+          <w:kern w:val="0"/>
+          <w14:ligatures w14:val="none"/>
+        </w:rPr>
+        <w:t xml:space="preserve"> of minute financial details, as some information may not be accessible or available. The third risk is the possibility of not creating something distinct from what is already available. Although our research did not identify any competing apps, there is still a chance that we may have overlooked similar solutions. </w:t>
       </w:r>
     </w:p>
     <w:p>
       <w:pPr>
         <w:pStyle w:val="ListParagraph"/>
-        <w:jc w:val="both"/>
-        <w:textAlignment w:val="baseline"/>
-        <w:rPr>
-          <w:rFonts w:ascii="Tahoma" w:eastAsia="Times New Roman" w:hAnsi="Tahoma" w:cs="Tahoma"/>
-          <w:color w:val="000000"/>
-          <w:kern w:val="0"/>
-          <w14:ligatures w14:val="none"/>
-        </w:rPr>
-      </w:pPr>
-      <w:r>
-        <w:rPr>
-          <w:rFonts w:ascii="Tahoma" w:eastAsia="Times New Roman" w:hAnsi="Tahoma" w:cs="Tahoma"/>
-          <w:color w:val="000000"/>
-          <w:kern w:val="0"/>
-          <w14:ligatures w14:val="none"/>
-        </w:rPr>
-        <w:t xml:space="preserve">Another one of the risks is </w:t>
-      </w:r>
-      <w:proofErr w:type="gramStart"/>
-      <w:r>
-        <w:rPr>
-          <w:rFonts w:ascii="Tahoma" w:eastAsia="Times New Roman" w:hAnsi="Tahoma" w:cs="Tahoma"/>
-          <w:color w:val="000000"/>
-          <w:kern w:val="0"/>
-          <w14:ligatures w14:val="none"/>
-        </w:rPr>
-        <w:t>actually being</w:t>
-      </w:r>
-      <w:proofErr w:type="gramEnd"/>
-      <w:r>
-        <w:rPr>
-          <w:rFonts w:ascii="Tahoma" w:eastAsia="Times New Roman" w:hAnsi="Tahoma" w:cs="Tahoma"/>
-          <w:color w:val="000000"/>
-          <w:kern w:val="0"/>
-          <w14:ligatures w14:val="none"/>
-        </w:rPr>
-        <w:t xml:space="preserve"> able to obtain these minute details, because perhaps for some of the finances they don’t have the information available. </w:t>
-      </w:r>
-    </w:p>
-    <w:p>
-      <w:pPr>
-        <w:pStyle w:val="ListParagraph"/>
-        <w:jc w:val="both"/>
-        <w:textAlignment w:val="baseline"/>
-        <w:rPr>
-          <w:rFonts w:ascii="Tahoma" w:eastAsia="Times New Roman" w:hAnsi="Tahoma" w:cs="Tahoma"/>
-          <w:color w:val="000000"/>
-          <w:kern w:val="0"/>
-          <w14:ligatures w14:val="none"/>
-        </w:rPr>
-      </w:pPr>
-      <w:r>
-        <w:rPr>
-          <w:rFonts w:ascii="Tahoma" w:eastAsia="Times New Roman" w:hAnsi="Tahoma" w:cs="Tahoma"/>
-          <w:color w:val="000000"/>
-          <w:kern w:val="0"/>
-          <w14:ligatures w14:val="none"/>
-        </w:rPr>
-        <w:t xml:space="preserve">A third risk is </w:t>
-      </w:r>
-      <w:proofErr w:type="gramStart"/>
-      <w:r>
-        <w:rPr>
-          <w:rFonts w:ascii="Tahoma" w:eastAsia="Times New Roman" w:hAnsi="Tahoma" w:cs="Tahoma"/>
-          <w:color w:val="000000"/>
-          <w:kern w:val="0"/>
-          <w14:ligatures w14:val="none"/>
-        </w:rPr>
-        <w:t>actually being</w:t>
-      </w:r>
-      <w:proofErr w:type="gramEnd"/>
-      <w:r>
-        <w:rPr>
-          <w:rFonts w:ascii="Tahoma" w:eastAsia="Times New Roman" w:hAnsi="Tahoma" w:cs="Tahoma"/>
-          <w:color w:val="000000"/>
-          <w:kern w:val="0"/>
-          <w14:ligatures w14:val="none"/>
-        </w:rPr>
-        <w:t xml:space="preserve"> able to create something different than what is already available. We did not find any apps that could compete in our research but perhaps we missed something.</w:t>
-      </w:r>
-    </w:p>
-    <w:p>
-      <w:pPr>
-        <w:pStyle w:val="ListParagraph"/>
-        <w:rPr>
-          <w:rFonts w:ascii="Tahoma" w:eastAsia="Times New Roman" w:hAnsi="Tahoma" w:cs="Tahoma"/>
+        <w:rPr>
+          <w:rFonts w:ascii="Times New Roman" w:eastAsia="Times New Roman" w:hAnsi="Times New Roman" w:cs="Times New Roman"/>
           <w:color w:val="000000"/>
           <w:kern w:val="0"/>
           <w14:ligatures w14:val="none"/>
@@ -1018,35 +1005,33 @@
         <w:jc w:val="both"/>
         <w:textAlignment w:val="baseline"/>
         <w:rPr>
-          <w:rFonts w:ascii="Tahoma" w:eastAsia="Times New Roman" w:hAnsi="Tahoma" w:cs="Tahoma"/>
-          <w:color w:val="000000"/>
-          <w:kern w:val="0"/>
-          <w14:ligatures w14:val="none"/>
-        </w:rPr>
-      </w:pPr>
-      <w:r>
-        <w:rPr>
-          <w:rFonts w:ascii="Tahoma" w:eastAsia="Times New Roman" w:hAnsi="Tahoma" w:cs="Tahoma"/>
+          <w:rFonts w:ascii="Times New Roman" w:eastAsia="Times New Roman" w:hAnsi="Times New Roman" w:cs="Times New Roman"/>
+          <w:color w:val="000000"/>
+          <w:kern w:val="0"/>
+          <w14:ligatures w14:val="none"/>
+        </w:rPr>
+      </w:pPr>
+      <w:r>
+        <w:rPr>
+          <w:rFonts w:ascii="Times New Roman" w:eastAsia="Times New Roman" w:hAnsi="Times New Roman" w:cs="Times New Roman"/>
           <w:color w:val="000000"/>
           <w:kern w:val="0"/>
           <w14:ligatures w14:val="none"/>
         </w:rPr>
         <w:t>What is your (personal) goal with this project? (</w:t>
       </w:r>
-      <w:proofErr w:type="gramStart"/>
-      <w:r>
-        <w:rPr>
-          <w:rFonts w:ascii="Tahoma" w:eastAsia="Times New Roman" w:hAnsi="Tahoma" w:cs="Tahoma"/>
-          <w:color w:val="000000"/>
-          <w:kern w:val="0"/>
-          <w14:ligatures w14:val="none"/>
-        </w:rPr>
-        <w:t>build</w:t>
-      </w:r>
-      <w:proofErr w:type="gramEnd"/>
-      <w:r>
-        <w:rPr>
-          <w:rFonts w:ascii="Tahoma" w:eastAsia="Times New Roman" w:hAnsi="Tahoma" w:cs="Tahoma"/>
+      <w:r>
+        <w:rPr>
+          <w:rFonts w:ascii="Times New Roman" w:eastAsia="Times New Roman" w:hAnsi="Times New Roman" w:cs="Times New Roman"/>
+          <w:color w:val="000000"/>
+          <w:kern w:val="0"/>
+          <w14:ligatures w14:val="none"/>
+        </w:rPr>
+        <w:t>Build</w:t>
+      </w:r>
+      <w:r>
+        <w:rPr>
+          <w:rFonts w:ascii="Times New Roman" w:eastAsia="Times New Roman" w:hAnsi="Times New Roman" w:cs="Times New Roman"/>
           <w:color w:val="000000"/>
           <w:kern w:val="0"/>
           <w14:ligatures w14:val="none"/>
@@ -1060,23 +1045,55 @@
         <w:jc w:val="both"/>
         <w:textAlignment w:val="baseline"/>
         <w:rPr>
-          <w:rFonts w:ascii="Tahoma" w:eastAsia="Times New Roman" w:hAnsi="Tahoma" w:cs="Tahoma"/>
-          <w:color w:val="000000"/>
-          <w:kern w:val="0"/>
-          <w14:ligatures w14:val="none"/>
-        </w:rPr>
-      </w:pPr>
-      <w:r>
-        <w:rPr>
-          <w:rFonts w:ascii="Tahoma" w:eastAsia="Times New Roman" w:hAnsi="Tahoma" w:cs="Tahoma"/>
-          <w:color w:val="000000"/>
-          <w:kern w:val="0"/>
-          <w14:ligatures w14:val="none"/>
-        </w:rPr>
-        <w:t>Our personal goals is to see what it’s like working with a team to actually develop and app and how we can take that experience and apply it to the real world since most real world applications and app deployment require that you work together in a team.</w:t>
+          <w:rFonts w:ascii="Times New Roman" w:hAnsi="Times New Roman" w:cs="Times New Roman"/>
+        </w:rPr>
+      </w:pPr>
+      <w:r>
+        <w:rPr>
+          <w:rFonts w:ascii="Times New Roman" w:eastAsia="Times New Roman" w:hAnsi="Times New Roman" w:cs="Times New Roman"/>
+          <w:color w:val="000000"/>
+          <w:kern w:val="0"/>
+          <w14:ligatures w14:val="none"/>
+        </w:rPr>
+        <w:t>Our p</w:t>
+      </w:r>
+      <w:r>
+        <w:rPr>
+          <w:rFonts w:ascii="Times New Roman" w:eastAsia="Times New Roman" w:hAnsi="Times New Roman" w:cs="Times New Roman"/>
+          <w:color w:val="000000"/>
+          <w:kern w:val="0"/>
+          <w14:ligatures w14:val="none"/>
+        </w:rPr>
+        <w:t>ersonal goal</w:t>
+      </w:r>
+      <w:r>
+        <w:rPr>
+          <w:rFonts w:ascii="Times New Roman" w:eastAsia="Times New Roman" w:hAnsi="Times New Roman" w:cs="Times New Roman"/>
+          <w:color w:val="000000"/>
+          <w:kern w:val="0"/>
+          <w14:ligatures w14:val="none"/>
+        </w:rPr>
+        <w:t xml:space="preserve"> is to gain practical experience in app development and teamwork, which will prepare us for real-world applications and deployments. Collaborating with a team to build an app will provide us with </w:t>
+      </w:r>
+      <w:r>
+        <w:rPr>
+          <w:rFonts w:ascii="Times New Roman" w:eastAsia="Times New Roman" w:hAnsi="Times New Roman" w:cs="Times New Roman"/>
+          <w:color w:val="000000"/>
+          <w:kern w:val="0"/>
+          <w14:ligatures w14:val="none"/>
+        </w:rPr>
+        <w:t>significant</w:t>
+      </w:r>
+      <w:r>
+        <w:rPr>
+          <w:rFonts w:ascii="Times New Roman" w:eastAsia="Times New Roman" w:hAnsi="Times New Roman" w:cs="Times New Roman"/>
+          <w:color w:val="000000"/>
+          <w:kern w:val="0"/>
+          <w14:ligatures w14:val="none"/>
+        </w:rPr>
+        <w:t xml:space="preserve"> insights into the complexities of software development, such as project management, communication, and problem-solving. We aim to apply this experience to our future endeavors and enhance our professional skills, which will benefit us in the long run.</w:t>
       </w:r>
     </w:p>
-    <w:p/>
     <w:sectPr>
       <w:pgSz w:w="12240" w:h="15840"/>
       <w:pgMar w:top="1440" w:right="1440" w:bottom="1440" w:left="1440" w:header="720" w:footer="720" w:gutter="0"/>
@@ -2792,6 +2809,18 @@
       <w:shd w:val="clear" w:color="auto" w:fill="E1DFDD"/>
     </w:rPr>
   </w:style>
+  <w:style w:type="character" w:styleId="FollowedHyperlink">
+    <w:name w:val="FollowedHyperlink"/>
+    <w:basedOn w:val="DefaultParagraphFont"/>
+    <w:uiPriority w:val="99"/>
+    <w:semiHidden/>
+    <w:unhideWhenUsed/>
+    <w:rsid w:val="00B1500C"/>
+    <w:rPr>
+      <w:color w:val="954F72" w:themeColor="followedHyperlink"/>
+      <w:u w:val="single"/>
+    </w:rPr>
+  </w:style>
 </w:styles>
 </file>
 

</xml_diff>